<commit_message>
Final abstract for ISEE NAC to send to coauthors
</commit_message>
<xml_diff>
--- a/reports/01_paper/conference_abstract/Disruption to Test Scores after Tropical Cyclones in the United States 2022 12 06 RP.docx
+++ b/reports/01_paper/conference_abstract/Disruption to Test Scores after Tropical Cyclones in the United States 2022 12 06 RP.docx
@@ -227,7 +227,7 @@
         <w:t xml:space="preserve">Department of Environmental &amp; Radiological Health Sciences, Colorado State University, Fort Collins, </w:t>
       </w:r>
       <w:r>
-        <w:t>CO</w:t>
+        <w:t>Colorado</w:t>
       </w:r>
       <w:r>
         <w:t>, USA</w:t>
@@ -607,189 +607,180 @@
         <w:t>SD</w:t>
       </w:r>
       <w:r>
+        <w:t xml:space="preserve"> (95% </w:t>
+      </w:r>
+      <w:proofErr w:type="spellStart"/>
+      <w:r>
+        <w:t>CrI</w:t>
+      </w:r>
+      <w:proofErr w:type="spellEnd"/>
+      <w:r>
+        <w:t>:</w:t>
+      </w:r>
+      <w:r>
+        <w:t xml:space="preserve"> -0.172</w:t>
+      </w:r>
+      <w:r>
+        <w:t>,</w:t>
+      </w:r>
+      <w:r>
+        <w:t>-0.125)</w:t>
+      </w:r>
+      <w:r>
+        <w:t xml:space="preserve"> decrease in average </w:t>
+      </w:r>
+      <w:r>
+        <w:t>M</w:t>
+      </w:r>
+      <w:r>
+        <w:t>ath scores</w:t>
+      </w:r>
+      <w:r>
+        <w:t xml:space="preserve">. </w:t>
+      </w:r>
+      <w:r>
+        <w:t>For RLA scores, t</w:t>
+      </w:r>
+      <w:r>
+        <w:t>he</w:t>
+      </w:r>
+      <w:r>
+        <w:t xml:space="preserve"> 0.002 SD increase</w:t>
+      </w:r>
+      <w:r>
+        <w:t xml:space="preserve"> (95% </w:t>
+      </w:r>
+      <w:proofErr w:type="spellStart"/>
+      <w:r>
+        <w:t>CrI</w:t>
+      </w:r>
+      <w:proofErr w:type="spellEnd"/>
+      <w:r>
+        <w:t>:</w:t>
+      </w:r>
+      <w:r>
+        <w:t xml:space="preserve"> -0.048, 0.053) was not </w:t>
+      </w:r>
+      <w:r>
+        <w:t>clear of the null</w:t>
+      </w:r>
+      <w:r>
+        <w:t>.</w:t>
+      </w:r>
+      <w:r>
         <w:t xml:space="preserve"> </w:t>
       </w:r>
       <w:r>
-        <w:t xml:space="preserve">(95% </w:t>
-      </w:r>
-      <w:proofErr w:type="spellStart"/>
-      <w:r>
-        <w:t>CrI</w:t>
-      </w:r>
-      <w:proofErr w:type="spellEnd"/>
-      <w:r>
-        <w:t>:</w:t>
-      </w:r>
-      <w:r>
-        <w:t xml:space="preserve"> -0.172</w:t>
-      </w:r>
-      <w:r>
-        <w:t>,</w:t>
-      </w:r>
-      <w:r>
-        <w:t>-0.125)</w:t>
-      </w:r>
-      <w:r>
-        <w:t xml:space="preserve"> decrease in average </w:t>
-      </w:r>
-      <w:r>
-        <w:t>M</w:t>
-      </w:r>
-      <w:r>
-        <w:t>ath scores</w:t>
+        <w:t>In our presentation, w</w:t>
+      </w:r>
+      <w:r>
+        <w:t xml:space="preserve">e </w:t>
+      </w:r>
+      <w:r>
+        <w:t>wil</w:t>
+      </w:r>
+      <w:r>
+        <w:t xml:space="preserve">l </w:t>
+      </w:r>
+      <w:r>
+        <w:t>also</w:t>
+      </w:r>
+      <w:r>
+        <w:t xml:space="preserve"> </w:t>
+      </w:r>
+      <w:r>
+        <w:t>examine</w:t>
+      </w:r>
+      <w:r>
+        <w:t xml:space="preserve"> </w:t>
+      </w:r>
+      <w:r>
+        <w:t xml:space="preserve">how </w:t>
+      </w:r>
+      <w:r>
+        <w:t>associations</w:t>
+      </w:r>
+      <w:r>
+        <w:t xml:space="preserve"> varied by </w:t>
+      </w:r>
+      <w:r>
+        <w:t xml:space="preserve">strength of tropical cyclone, state, </w:t>
+      </w:r>
+      <w:r>
+        <w:t>and proportion of non-white and socioeconomically disadvantaged students.</w:t>
+      </w:r>
+    </w:p>
+    <w:p>
+      <w:pPr>
+        <w:jc w:val="both"/>
+        <w:rPr>
+          <w:b/>
+          <w:bCs/>
+        </w:rPr>
+      </w:pPr>
+    </w:p>
+    <w:p>
+      <w:pPr>
+        <w:jc w:val="both"/>
+        <w:rPr>
+          <w:b/>
+          <w:bCs/>
+        </w:rPr>
+      </w:pPr>
+      <w:r>
+        <w:rPr>
+          <w:b/>
+          <w:bCs/>
+          <w:u w:val="single"/>
+        </w:rPr>
+        <w:t>Conclusion</w:t>
+      </w:r>
+    </w:p>
+    <w:p>
+      <w:pPr>
+        <w:jc w:val="both"/>
+        <w:rPr>
+          <w:b/>
+          <w:bCs/>
+        </w:rPr>
+      </w:pPr>
+      <w:r>
+        <w:t xml:space="preserve">Our results </w:t>
+      </w:r>
+      <w:r>
+        <w:t>indicate</w:t>
+      </w:r>
+      <w:r>
+        <w:t xml:space="preserve"> that </w:t>
+      </w:r>
+      <w:r>
+        <w:t>exposure to hurricane-force winds</w:t>
+      </w:r>
+      <w:r>
+        <w:t xml:space="preserve"> within a </w:t>
+      </w:r>
+      <w:r>
+        <w:t>county</w:t>
+      </w:r>
+      <w:r>
+        <w:t xml:space="preserve"> </w:t>
+      </w:r>
+      <w:r>
+        <w:t>was</w:t>
+      </w:r>
+      <w:r>
+        <w:t xml:space="preserve"> associated with lower academic performance among </w:t>
+      </w:r>
+      <w:r>
+        <w:t>elementary and middle school-age students</w:t>
+      </w:r>
+      <w:r>
+        <w:t>, though further work is needed to conclude this definitively</w:t>
       </w:r>
       <w:r>
         <w:t xml:space="preserve">. </w:t>
       </w:r>
       <w:r>
-        <w:t xml:space="preserve">For </w:t>
-      </w:r>
-      <w:r>
-        <w:t>RLA scores</w:t>
-      </w:r>
-      <w:r>
-        <w:t>, t</w:t>
-      </w:r>
-      <w:r>
-        <w:t>he</w:t>
-      </w:r>
-      <w:r>
-        <w:t xml:space="preserve"> 0.002 SD increase</w:t>
-      </w:r>
-      <w:r>
-        <w:t xml:space="preserve"> (95% </w:t>
-      </w:r>
-      <w:proofErr w:type="spellStart"/>
-      <w:r>
-        <w:t>CrI</w:t>
-      </w:r>
-      <w:proofErr w:type="spellEnd"/>
-      <w:r>
-        <w:t>:</w:t>
-      </w:r>
-      <w:r>
-        <w:t xml:space="preserve"> -0.048, 0.053) was not </w:t>
-      </w:r>
-      <w:r>
-        <w:t>clear of the null</w:t>
-      </w:r>
-      <w:r>
-        <w:t>.</w:t>
-      </w:r>
-      <w:r>
-        <w:t xml:space="preserve"> </w:t>
-      </w:r>
-      <w:r>
-        <w:t>In our presentation, w</w:t>
-      </w:r>
-      <w:r>
-        <w:t xml:space="preserve">e </w:t>
-      </w:r>
-      <w:r>
-        <w:t>wil</w:t>
-      </w:r>
-      <w:r>
-        <w:t xml:space="preserve">l </w:t>
-      </w:r>
-      <w:r>
-        <w:t>also</w:t>
-      </w:r>
-      <w:r>
-        <w:t xml:space="preserve"> </w:t>
-      </w:r>
-      <w:r>
-        <w:t>examine</w:t>
-      </w:r>
-      <w:r>
-        <w:t xml:space="preserve"> </w:t>
-      </w:r>
-      <w:r>
-        <w:t xml:space="preserve">how </w:t>
-      </w:r>
-      <w:r>
-        <w:t>associations</w:t>
-      </w:r>
-      <w:r>
-        <w:t xml:space="preserve"> varied by </w:t>
-      </w:r>
-      <w:r>
-        <w:t xml:space="preserve">strength of tropical cyclone, state, </w:t>
-      </w:r>
-      <w:r>
-        <w:t>and proportion of non-white and socioeconomically disadvantaged students.</w:t>
-      </w:r>
-    </w:p>
-    <w:p>
-      <w:pPr>
-        <w:jc w:val="both"/>
-        <w:rPr>
-          <w:b/>
-          <w:bCs/>
-        </w:rPr>
-      </w:pPr>
-    </w:p>
-    <w:p>
-      <w:pPr>
-        <w:jc w:val="both"/>
-        <w:rPr>
-          <w:b/>
-          <w:bCs/>
-        </w:rPr>
-      </w:pPr>
-      <w:r>
-        <w:rPr>
-          <w:b/>
-          <w:bCs/>
-          <w:u w:val="single"/>
-        </w:rPr>
-        <w:t>Conclusion</w:t>
-      </w:r>
-    </w:p>
-    <w:p>
-      <w:pPr>
-        <w:jc w:val="both"/>
-        <w:rPr>
-          <w:b/>
-          <w:bCs/>
-        </w:rPr>
-      </w:pPr>
-      <w:r>
-        <w:t xml:space="preserve">Our results </w:t>
-      </w:r>
-      <w:r>
-        <w:t>indicate</w:t>
-      </w:r>
-      <w:r>
-        <w:t xml:space="preserve"> that </w:t>
-      </w:r>
-      <w:r>
-        <w:t>exposure to hurricane-force winds</w:t>
-      </w:r>
-      <w:r>
-        <w:t xml:space="preserve"> within a </w:t>
-      </w:r>
-      <w:r>
-        <w:t>county</w:t>
-      </w:r>
-      <w:r>
-        <w:t xml:space="preserve"> </w:t>
-      </w:r>
-      <w:r>
-        <w:t>was</w:t>
-      </w:r>
-      <w:r>
-        <w:t xml:space="preserve"> associated with lower academic performance among </w:t>
-      </w:r>
-      <w:r>
-        <w:t>elementary and middle school-age students</w:t>
-      </w:r>
-      <w:r>
-        <w:t>, though further work is needed to conclude this definitively</w:t>
-      </w:r>
-      <w:r>
-        <w:t xml:space="preserve">. </w:t>
-      </w:r>
-      <w:r>
         <w:t>D</w:t>
       </w:r>
       <w:r>
@@ -799,15 +790,7 @@
         <w:t xml:space="preserve">preparedness should include resilience </w:t>
       </w:r>
       <w:r>
-        <w:t xml:space="preserve">to the impacts of climate-related </w:t>
-      </w:r>
-      <w:proofErr w:type="spellStart"/>
-      <w:r>
-        <w:t xml:space="preserve">stressors </w:t>
-      </w:r>
-      <w:proofErr w:type="spellEnd"/>
-      <w:r>
-        <w:t xml:space="preserve">on </w:t>
+        <w:t xml:space="preserve">to the impacts of climate-related stressors on </w:t>
       </w:r>
       <w:r>
         <w:t>overall academic achievement across the lifespan.</w:t>

</xml_diff>